<commit_message>
Add Office Depot Populating & DB Access Changes
</commit_message>
<xml_diff>
--- a/Design/InterfaceDesign.docx
+++ b/Design/InterfaceDesign.docx
@@ -70,11 +70,6 @@
       </w:r>
     </w:p>
     <w:p>
-      <w:pPr>
-        <w:rPr>
-          <w:rFonts w:hint="eastAsia"/>
-        </w:rPr>
-      </w:pPr>
       <w:r>
         <w:rPr>
           <w:rFonts w:hint="eastAsia"/>
@@ -88,11 +83,6 @@
       </w:r>
     </w:p>
     <w:p>
-      <w:pPr>
-        <w:rPr>
-          <w:rFonts w:hint="eastAsia"/>
-        </w:rPr>
-      </w:pPr>
       <w:r>
         <w:rPr>
           <w:rFonts w:hint="eastAsia"/>
@@ -344,11 +334,6 @@
     </w:p>
     <w:p/>
     <w:p>
-      <w:pPr>
-        <w:rPr>
-          <w:rFonts w:hint="eastAsia"/>
-        </w:rPr>
-      </w:pPr>
       <w:r>
         <w:t xml:space="preserve">F: </w:t>
       </w:r>
@@ -373,11 +358,6 @@
       <w:proofErr w:type="spellEnd"/>
     </w:p>
     <w:p>
-      <w:pPr>
-        <w:rPr>
-          <w:rFonts w:hint="eastAsia"/>
-        </w:rPr>
-      </w:pPr>
       <w:r>
         <w:t xml:space="preserve">Data: </w:t>
       </w:r>
@@ -419,11 +399,6 @@
       </w:r>
     </w:p>
     <w:p>
-      <w:pPr>
-        <w:rPr>
-          <w:rFonts w:hint="eastAsia"/>
-        </w:rPr>
-      </w:pPr>
       <w:r>
         <w:rPr>
           <w:rFonts w:hint="eastAsia"/>
@@ -943,11 +918,6 @@
       </w:r>
     </w:p>
     <w:p>
-      <w:pPr>
-        <w:rPr>
-          <w:rFonts w:hint="eastAsia"/>
-        </w:rPr>
-      </w:pPr>
       <w:r>
         <w:rPr>
           <w:rFonts w:hint="eastAsia"/>
@@ -980,11 +950,6 @@
       </w:r>
     </w:p>
     <w:p>
-      <w:pPr>
-        <w:rPr>
-          <w:rFonts w:hint="eastAsia"/>
-        </w:rPr>
-      </w:pPr>
       <w:r>
         <w:rPr>
           <w:rFonts w:hint="eastAsia"/>
@@ -1034,11 +999,6 @@
       </w:r>
     </w:p>
     <w:p>
-      <w:pPr>
-        <w:rPr>
-          <w:rFonts w:hint="eastAsia"/>
-        </w:rPr>
-      </w:pPr>
       <w:r>
         <w:rPr>
           <w:rFonts w:hint="eastAsia"/>
@@ -1047,11 +1007,6 @@
       </w:r>
     </w:p>
     <w:p>
-      <w:pPr>
-        <w:rPr>
-          <w:rFonts w:hint="eastAsia"/>
-        </w:rPr>
-      </w:pPr>
       <w:proofErr w:type="spellStart"/>
       <w:r>
         <w:t>Reuqest</w:t>
@@ -1093,9 +1048,6 @@
           <w:numId w:val="1"/>
         </w:numPr>
         <w:ind w:firstLineChars="0"/>
-        <w:rPr>
-          <w:rFonts w:hint="eastAsia"/>
-        </w:rPr>
       </w:pPr>
       <w:r>
         <w:rPr>
@@ -1370,21 +1322,11 @@
       </w:r>
     </w:p>
     <w:p>
-      <w:pPr>
-        <w:rPr>
-          <w:rFonts w:hint="eastAsia"/>
-        </w:rPr>
-      </w:pPr>
       <w:r>
         <w:t>]</w:t>
       </w:r>
     </w:p>
     <w:p>
-      <w:pPr>
-        <w:rPr>
-          <w:rFonts w:hint="eastAsia"/>
-        </w:rPr>
-      </w:pPr>
       <w:r>
         <w:t xml:space="preserve">F: Click </w:t>
       </w:r>
@@ -1403,11 +1345,6 @@
       <w:proofErr w:type="spellEnd"/>
     </w:p>
     <w:p>
-      <w:pPr>
-        <w:rPr>
-          <w:rFonts w:hint="eastAsia"/>
-        </w:rPr>
-      </w:pPr>
       <w:r>
         <w:t>Data</w:t>
       </w:r>
@@ -1498,13 +1435,7 @@
         <w:t>: “RRR”}</w:t>
       </w:r>
     </w:p>
-    <w:p>
-      <w:pPr>
-        <w:rPr>
-          <w:rFonts w:hint="eastAsia"/>
-        </w:rPr>
-      </w:pPr>
-    </w:p>
+    <w:p/>
     <w:p>
       <w:pPr>
         <w:pStyle w:val="ListParagraph"/>
@@ -1513,9 +1444,6 @@
           <w:numId w:val="1"/>
         </w:numPr>
         <w:ind w:firstLineChars="0"/>
-        <w:rPr>
-          <w:rFonts w:hint="eastAsia"/>
-        </w:rPr>
       </w:pPr>
       <w:r>
         <w:rPr>
@@ -1574,11 +1502,6 @@
       </w:r>
     </w:p>
     <w:p>
-      <w:pPr>
-        <w:rPr>
-          <w:rFonts w:hint="eastAsia"/>
-        </w:rPr>
-      </w:pPr>
       <w:r>
         <w:rPr>
           <w:rFonts w:hint="eastAsia"/>
@@ -1685,11 +1608,6 @@
     </w:p>
     <w:p/>
     <w:p>
-      <w:pPr>
-        <w:rPr>
-          <w:rFonts w:hint="eastAsia"/>
-        </w:rPr>
-      </w:pPr>
       <w:r>
         <w:t>Click on “To Do List”</w:t>
       </w:r>
@@ -2259,21 +2177,11 @@
       </w:r>
     </w:p>
     <w:p>
-      <w:pPr>
-        <w:rPr>
-          <w:rFonts w:hint="eastAsia"/>
-        </w:rPr>
-      </w:pPr>
       <w:r>
         <w:t>…,</w:t>
       </w:r>
     </w:p>
     <w:p>
-      <w:pPr>
-        <w:rPr>
-          <w:rFonts w:hint="eastAsia"/>
-        </w:rPr>
-      </w:pPr>
       <w:r>
         <w:t>]}</w:t>
       </w:r>
@@ -2402,11 +2310,6 @@
       </w:r>
     </w:p>
     <w:p>
-      <w:pPr>
-        <w:rPr>
-          <w:rFonts w:hint="eastAsia"/>
-        </w:rPr>
-      </w:pPr>
       <w:r>
         <w:t>{</w:t>
       </w:r>
@@ -2600,11 +2503,6 @@
       </w:r>
     </w:p>
     <w:p>
-      <w:pPr>
-        <w:rPr>
-          <w:rFonts w:hint="eastAsia"/>
-        </w:rPr>
-      </w:pPr>
       <w:r>
         <w:rPr>
           <w:rFonts w:hint="eastAsia"/>
@@ -2676,11 +2574,6 @@
       </w:r>
     </w:p>
     <w:p>
-      <w:pPr>
-        <w:rPr>
-          <w:rFonts w:hint="eastAsia"/>
-        </w:rPr>
-      </w:pPr>
       <w:r>
         <w:rPr>
           <w:rFonts w:hint="eastAsia"/>
@@ -2998,9 +2891,6 @@
           <w:numId w:val="1"/>
         </w:numPr>
         <w:ind w:firstLineChars="0"/>
-        <w:rPr>
-          <w:rFonts w:hint="eastAsia"/>
-        </w:rPr>
       </w:pPr>
       <w:r>
         <w:rPr>
@@ -3010,11 +2900,6 @@
       </w:r>
     </w:p>
     <w:p>
-      <w:pPr>
-        <w:rPr>
-          <w:rFonts w:hint="eastAsia"/>
-        </w:rPr>
-      </w:pPr>
       <w:r>
         <w:rPr>
           <w:rFonts w:hint="eastAsia"/>
@@ -3486,13 +3371,7 @@
         <w:t>: true/false}</w:t>
       </w:r>
     </w:p>
-    <w:p>
-      <w:pPr>
-        <w:rPr>
-          <w:rFonts w:hint="eastAsia"/>
-        </w:rPr>
-      </w:pPr>
-    </w:p>
+    <w:p/>
     <w:p>
       <w:pPr>
         <w:pStyle w:val="ListParagraph"/>
@@ -3780,13 +3659,7 @@
         <w:t>: true/false}</w:t>
       </w:r>
     </w:p>
-    <w:p>
-      <w:pPr>
-        <w:rPr>
-          <w:rFonts w:hint="eastAsia"/>
-        </w:rPr>
-      </w:pPr>
-    </w:p>
+    <w:p/>
     <w:p>
       <w:pPr>
         <w:pStyle w:val="ListParagraph"/>
@@ -3795,9 +3668,6 @@
           <w:numId w:val="1"/>
         </w:numPr>
         <w:ind w:firstLineChars="0"/>
-        <w:rPr>
-          <w:rFonts w:hint="eastAsia"/>
-        </w:rPr>
       </w:pPr>
       <w:r>
         <w:rPr>
@@ -3807,11 +3677,6 @@
       </w:r>
     </w:p>
     <w:p>
-      <w:pPr>
-        <w:rPr>
-          <w:rFonts w:hint="eastAsia"/>
-        </w:rPr>
-      </w:pPr>
       <w:r>
         <w:rPr>
           <w:rFonts w:hint="eastAsia"/>
@@ -3820,11 +3685,6 @@
       </w:r>
     </w:p>
     <w:p>
-      <w:pPr>
-        <w:rPr>
-          <w:rFonts w:hint="eastAsia"/>
-        </w:rPr>
-      </w:pPr>
       <w:r>
         <w:t>Request:</w:t>
       </w:r>
@@ -4144,13 +4004,7 @@
         </w:drawing>
       </w:r>
     </w:p>
-    <w:p>
-      <w:pPr>
-        <w:rPr>
-          <w:rFonts w:hint="eastAsia"/>
-        </w:rPr>
-      </w:pPr>
-    </w:p>
+    <w:p/>
     <w:p>
       <w:pPr>
         <w:pStyle w:val="ListParagraph"/>
@@ -4159,9 +4013,6 @@
           <w:numId w:val="1"/>
         </w:numPr>
         <w:ind w:firstLineChars="0"/>
-        <w:rPr>
-          <w:rFonts w:hint="eastAsia"/>
-        </w:rPr>
       </w:pPr>
       <w:r>
         <w:rPr>
@@ -4280,22 +4131,11 @@
       </w:r>
     </w:p>
     <w:p>
-      <w:pPr>
-        <w:rPr>
-          <w:rFonts w:hint="eastAsia"/>
-        </w:rPr>
-      </w:pPr>
       <w:r>
         <w:t>]</w:t>
       </w:r>
     </w:p>
-    <w:p>
-      <w:pPr>
-        <w:rPr>
-          <w:rFonts w:hint="eastAsia"/>
-        </w:rPr>
-      </w:pPr>
-    </w:p>
+    <w:p/>
     <w:p>
       <w:r>
         <w:t>F: Click one Catalog item</w:t>
@@ -4417,11 +4257,6 @@
       <w:proofErr w:type="spellEnd"/>
     </w:p>
     <w:p>
-      <w:pPr>
-        <w:rPr>
-          <w:rFonts w:hint="eastAsia"/>
-        </w:rPr>
-      </w:pPr>
       <w:r>
         <w:t>Data:</w:t>
       </w:r>
@@ -4704,9 +4539,6 @@
           <w:numId w:val="1"/>
         </w:numPr>
         <w:ind w:firstLineChars="0"/>
-        <w:rPr>
-          <w:rFonts w:hint="eastAsia"/>
-        </w:rPr>
       </w:pPr>
       <w:r>
         <w:rPr>
@@ -4840,11 +4672,6 @@
       </w:r>
     </w:p>
     <w:p>
-      <w:pPr>
-        <w:rPr>
-          <w:rFonts w:hint="eastAsia"/>
-        </w:rPr>
-      </w:pPr>
       <w:r>
         <w:t>B</w:t>
       </w:r>
@@ -5033,11 +4860,6 @@
       <w:proofErr w:type="spellEnd"/>
     </w:p>
     <w:p>
-      <w:pPr>
-        <w:rPr>
-          <w:rFonts w:hint="eastAsia"/>
-        </w:rPr>
-      </w:pPr>
       <w:r>
         <w:t>F -&gt; B: {</w:t>
       </w:r>
@@ -5154,10 +4976,7 @@
     </w:p>
     <w:p>
       <w:r>
-        <w:t>]</w:t>
-      </w:r>
-      <w:r>
-        <w:t>,</w:t>
+        <w:t>],</w:t>
       </w:r>
     </w:p>
     <w:p>
@@ -5224,10 +5043,7 @@
         <w:t>s</w:t>
       </w:r>
       <w:r>
-        <w:t>kuID:m2</w:t>
-      </w:r>
-      <w:r>
-        <w:t xml:space="preserve">, </w:t>
+        <w:t xml:space="preserve">kuID:m2, </w:t>
       </w:r>
       <w:proofErr w:type="spellStart"/>
       <w:r>
@@ -5270,13 +5086,7 @@
         <w:t>s</w:t>
       </w:r>
       <w:r>
-        <w:t>kuID:m</w:t>
-      </w:r>
-      <w:r>
-        <w:t>3</w:t>
-      </w:r>
-      <w:r>
-        <w:t xml:space="preserve">, </w:t>
+        <w:t xml:space="preserve">kuID:m3, </w:t>
       </w:r>
       <w:proofErr w:type="spellStart"/>
       <w:r>
@@ -5299,11 +5109,6 @@
       </w:r>
     </w:p>
     <w:p>
-      <w:pPr>
-        <w:rPr>
-          <w:rFonts w:hint="eastAsia"/>
-        </w:rPr>
-      </w:pPr>
       <w:r>
         <w:t>}</w:t>
       </w:r>
@@ -5407,11 +5212,6 @@
       </w:r>
     </w:p>
     <w:p>
-      <w:pPr>
-        <w:rPr>
-          <w:rFonts w:hint="eastAsia"/>
-        </w:rPr>
-      </w:pPr>
       <w:proofErr w:type="spellStart"/>
       <w:proofErr w:type="gramStart"/>
       <w:r>
@@ -5439,10 +5239,7 @@
       </w:r>
       <w:proofErr w:type="spellEnd"/>
       <w:r>
-        <w:t>: m1, value: n1</w:t>
-      </w:r>
-      <w:r>
-        <w:t xml:space="preserve">}, </w:t>
+        <w:t xml:space="preserve">: m1, value: n1}, </w:t>
       </w:r>
       <w:proofErr w:type="gramStart"/>
       <w:r>
@@ -5456,13 +5253,7 @@
       </w:r>
       <w:proofErr w:type="gramEnd"/>
       <w:r>
-        <w:t xml:space="preserve">, </w:t>
-      </w:r>
-      <w:r>
-        <w:t>value: n2</w:t>
-      </w:r>
-      <w:r>
-        <w:t>}, …],</w:t>
+        <w:t>, value: n2}, …],</w:t>
       </w:r>
     </w:p>
     <w:p>
@@ -5478,11 +5269,6 @@
       </w:r>
     </w:p>
     <w:p>
-      <w:pPr>
-        <w:rPr>
-          <w:rFonts w:hint="eastAsia"/>
-        </w:rPr>
-      </w:pPr>
       <w:r>
         <w:t>}</w:t>
       </w:r>
@@ -5531,7 +5317,16 @@
       </w:r>
       <w:proofErr w:type="spellStart"/>
       <w:r>
-        <w:t>getAddOfficeDepotFillingForm</w:t>
+        <w:t>get</w:t>
+      </w:r>
+      <w:r>
+        <w:rPr>
+          <w:rFonts w:hint="eastAsia"/>
+        </w:rPr>
+        <w:t>Update</w:t>
+      </w:r>
+      <w:r>
+        <w:t>OfficeDepotFillingForm</w:t>
       </w:r>
       <w:proofErr w:type="spellEnd"/>
     </w:p>
@@ -5718,6 +5513,7 @@
       </w:r>
     </w:p>
     <w:p>
+      <w:bookmarkStart w:id="0" w:name="_GoBack"/>
       <w:r>
         <w:rPr>
           <w:rFonts w:hint="eastAsia"/>
@@ -5765,6 +5561,7 @@
           </wp:inline>
         </w:drawing>
       </w:r>
+      <w:bookmarkEnd w:id="0"/>
     </w:p>
     <w:p/>
     <w:p>
@@ -5784,11 +5581,6 @@
       </w:r>
     </w:p>
     <w:p>
-      <w:pPr>
-        <w:rPr>
-          <w:rFonts w:hint="eastAsia"/>
-        </w:rPr>
-      </w:pPr>
       <w:r>
         <w:t>{</w:t>
       </w:r>
@@ -5809,10 +5601,7 @@
       </w:r>
       <w:proofErr w:type="spellEnd"/>
       <w:r>
-        <w:t>, m1</w:t>
-      </w:r>
-      <w:r>
-        <w:t xml:space="preserve">, value: n1}, </w:t>
+        <w:t xml:space="preserve">, m1, value: n1}, </w:t>
       </w:r>
       <w:proofErr w:type="gramStart"/>
       <w:r>
@@ -5822,12 +5611,7 @@
         <w:t xml:space="preserve"> </w:t>
       </w:r>
       <w:r>
-        <w:t>skuID</w:t>
-      </w:r>
-      <w:bookmarkStart w:id="0" w:name="_GoBack"/>
-      <w:bookmarkEnd w:id="0"/>
-      <w:r>
-        <w:t>:m2</w:t>
+        <w:t>skuID:m2</w:t>
       </w:r>
       <w:proofErr w:type="gramEnd"/>
       <w:r>
@@ -5847,22 +5631,11 @@
       </w:r>
     </w:p>
     <w:p>
-      <w:pPr>
-        <w:rPr>
-          <w:rFonts w:hint="eastAsia"/>
-        </w:rPr>
-      </w:pPr>
       <w:r>
         <w:t>}</w:t>
       </w:r>
     </w:p>
-    <w:p>
-      <w:pPr>
-        <w:rPr>
-          <w:rFonts w:hint="eastAsia"/>
-        </w:rPr>
-      </w:pPr>
-    </w:p>
+    <w:p/>
     <w:sectPr>
       <w:pgSz w:w="11906" w:h="16838"/>
       <w:pgMar w:top="1440" w:right="1800" w:bottom="1440" w:left="1800" w:header="851" w:footer="992" w:gutter="0"/>

</xml_diff>